<commit_message>
Stakeholder iteriert, Task_Analyse bearbeitet
</commit_message>
<xml_diff>
--- a/MS2/workinprogress/Stakeholder Analyse.docx
+++ b/MS2/workinprogress/Stakeholder Analyse.docx
@@ -420,7 +420,12 @@
               <w:t xml:space="preserve">Der Benutzer </w:t>
             </w:r>
             <w:r>
-              <w:t>möchte sein Aquarium besser und leichter verwalten können und gleichzeitig wichtige Werte wie zum Beispiel die Nährstoffzufuhr berechnen können</w:t>
+              <w:t>möchte sein Aquarium besser und leichter verwalten können und gleichzeitig wich</w:t>
+            </w:r>
+            <w:bookmarkStart w:id="0" w:name="_GoBack"/>
+            <w:bookmarkEnd w:id="0"/>
+            <w:r>
+              <w:t>tige Werte wie zum Beispiel die Nährstoffzufuhr berechnen können</w:t>
             </w:r>
           </w:p>
           <w:p>
@@ -1234,15 +1239,7 @@
               <w:cnfStyle w:val="000000000000" w:firstRow="0" w:lastRow="0" w:firstColumn="0" w:lastColumn="0" w:oddVBand="0" w:evenVBand="0" w:oddHBand="0" w:evenHBand="0" w:firstRowFirstColumn="0" w:firstRowLastColumn="0" w:lastRowFirstColumn="0" w:lastRowLastColumn="0"/>
             </w:pPr>
             <w:r>
-              <w:t xml:space="preserve">An dem, durch das System, </w:t>
-            </w:r>
-            <w:r>
-              <w:t>begrenzten</w:t>
-            </w:r>
-            <w:bookmarkStart w:id="0" w:name="_GoBack"/>
-            <w:bookmarkEnd w:id="0"/>
-            <w:r>
-              <w:t xml:space="preserve"> Verkauf</w:t>
+              <w:t>An dem, durch das System, begrenzten Verkauf</w:t>
             </w:r>
           </w:p>
         </w:tc>
@@ -1259,7 +1256,13 @@
               <w:t xml:space="preserve">Durch die automatische Berechnung von </w:t>
             </w:r>
             <w:r>
-              <w:t>den Nährwerten, werden eventuell keine Wassertests mehr verkauft.</w:t>
+              <w:t xml:space="preserve">den Nährwerten, werden eventuell </w:t>
+            </w:r>
+            <w:r>
+              <w:t>weniger</w:t>
+            </w:r>
+            <w:r>
+              <w:t xml:space="preserve"> Wassertests verkauft.</w:t>
             </w:r>
           </w:p>
         </w:tc>
@@ -1775,6 +1778,76 @@
       </w:tr>
       <w:tr>
         <w:trPr>
+          <w:trHeight w:val="2178"/>
+        </w:trPr>
+        <w:tc>
+          <w:tcPr>
+            <w:cnfStyle w:val="001000000000" w:firstRow="0" w:lastRow="0" w:firstColumn="1" w:lastColumn="0" w:oddVBand="0" w:evenVBand="0" w:oddHBand="0" w:evenHBand="0" w:firstRowFirstColumn="0" w:firstRowLastColumn="0" w:lastRowFirstColumn="0" w:lastRowLastColumn="0"/>
+            <w:tcW w:w="2118" w:type="dxa"/>
+          </w:tcPr>
+          <w:p>
+            <w:pPr>
+              <w:jc w:val="center"/>
+            </w:pPr>
+            <w:r>
+              <w:t>Düngemittelhersteller</w:t>
+            </w:r>
+          </w:p>
+        </w:tc>
+        <w:tc>
+          <w:tcPr>
+            <w:tcW w:w="2006" w:type="dxa"/>
+          </w:tcPr>
+          <w:p>
+            <w:pPr>
+              <w:jc w:val="center"/>
+              <w:cnfStyle w:val="000000000000" w:firstRow="0" w:lastRow="0" w:firstColumn="0" w:lastColumn="0" w:oddVBand="0" w:evenVBand="0" w:oddHBand="0" w:evenHBand="0" w:firstRowFirstColumn="0" w:firstRowLastColumn="0" w:lastRowFirstColumn="0" w:lastRowLastColumn="0"/>
+            </w:pPr>
+            <w:r>
+              <w:t>Interesse</w:t>
+            </w:r>
+          </w:p>
+        </w:tc>
+        <w:tc>
+          <w:tcPr>
+            <w:tcW w:w="2172" w:type="dxa"/>
+          </w:tcPr>
+          <w:p>
+            <w:pPr>
+              <w:jc w:val="center"/>
+              <w:cnfStyle w:val="000000000000" w:firstRow="0" w:lastRow="0" w:firstColumn="0" w:lastColumn="0" w:oddVBand="0" w:evenVBand="0" w:oddHBand="0" w:evenHBand="0" w:firstRowFirstColumn="0" w:firstRowLastColumn="0" w:lastRowFirstColumn="0" w:lastRowLastColumn="0"/>
+            </w:pPr>
+            <w:r>
+              <w:t xml:space="preserve">An dem, </w:t>
+            </w:r>
+            <w:r>
+              <w:t>durch das System</w:t>
+            </w:r>
+            <w:r>
+              <w:t>,</w:t>
+            </w:r>
+            <w:r>
+              <w:t xml:space="preserve"> geförderten Verkauf</w:t>
+            </w:r>
+          </w:p>
+        </w:tc>
+        <w:tc>
+          <w:tcPr>
+            <w:tcW w:w="2766" w:type="dxa"/>
+          </w:tcPr>
+          <w:p>
+            <w:pPr>
+              <w:jc w:val="center"/>
+              <w:cnfStyle w:val="000000000000" w:firstRow="0" w:lastRow="0" w:firstColumn="0" w:lastColumn="0" w:oddVBand="0" w:evenVBand="0" w:oddHBand="0" w:evenHBand="0" w:firstRowFirstColumn="0" w:firstRowLastColumn="0" w:lastRowFirstColumn="0" w:lastRowLastColumn="0"/>
+            </w:pPr>
+            <w:r>
+              <w:t xml:space="preserve">Da viele Aquarienbesitzer ihre Aquarien vorher nicht gedüngt haben, wird durch das System auf die Verwendung von Düngemittel aufmerksam gemacht und so mehr Düngemittel gebraucht. </w:t>
+            </w:r>
+          </w:p>
+        </w:tc>
+      </w:tr>
+      <w:tr>
+        <w:trPr>
           <w:trHeight w:val="537"/>
         </w:trPr>
         <w:tc>
@@ -1787,7 +1860,7 @@
               <w:jc w:val="center"/>
             </w:pPr>
             <w:r>
-              <w:t>Düngemittelhersteller</w:t>
+              <w:t>Züchter von Fischen</w:t>
             </w:r>
           </w:p>
         </w:tc>
@@ -1815,16 +1888,7 @@
               <w:cnfStyle w:val="000000000000" w:firstRow="0" w:lastRow="0" w:firstColumn="0" w:lastColumn="0" w:oddVBand="0" w:evenVBand="0" w:oddHBand="0" w:evenHBand="0" w:firstRowFirstColumn="0" w:firstRowLastColumn="0" w:lastRowFirstColumn="0" w:lastRowLastColumn="0"/>
             </w:pPr>
             <w:r>
-              <w:t xml:space="preserve">An dem, </w:t>
-            </w:r>
-            <w:r>
-              <w:t>durch das System</w:t>
-            </w:r>
-            <w:r>
-              <w:t>,</w:t>
-            </w:r>
-            <w:r>
-              <w:t xml:space="preserve"> geförderten Verkauf</w:t>
+              <w:t>An dem Erfolg des Systems</w:t>
             </w:r>
           </w:p>
         </w:tc>
@@ -1838,7 +1902,134 @@
               <w:cnfStyle w:val="000000000000" w:firstRow="0" w:lastRow="0" w:firstColumn="0" w:lastColumn="0" w:oddVBand="0" w:evenVBand="0" w:oddHBand="0" w:evenHBand="0" w:firstRowFirstColumn="0" w:firstRowLastColumn="0" w:lastRowFirstColumn="0" w:lastRowLastColumn="0"/>
             </w:pPr>
             <w:r>
-              <w:t xml:space="preserve">Da viele Aquarienbesitzer ihre Aquarien vorher nicht gedüngt haben, wird durch das System auf die Verwendung von Düngemittel aufmerksam gemacht und so mehr Düngemittel gebraucht. </w:t>
+              <w:t>Da durch einfachere Aquarienhaltung mehr Fische gekauft werden und mehr Leute sich für Aquarien entscheiden.</w:t>
+            </w:r>
+          </w:p>
+        </w:tc>
+      </w:tr>
+      <w:tr>
+        <w:trPr>
+          <w:trHeight w:val="537"/>
+        </w:trPr>
+        <w:tc>
+          <w:tcPr>
+            <w:cnfStyle w:val="001000000000" w:firstRow="0" w:lastRow="0" w:firstColumn="1" w:lastColumn="0" w:oddVBand="0" w:evenVBand="0" w:oddHBand="0" w:evenHBand="0" w:firstRowFirstColumn="0" w:firstRowLastColumn="0" w:lastRowFirstColumn="0" w:lastRowLastColumn="0"/>
+            <w:tcW w:w="2118" w:type="dxa"/>
+          </w:tcPr>
+          <w:p>
+            <w:pPr>
+              <w:jc w:val="center"/>
+            </w:pPr>
+            <w:r>
+              <w:t>Hersteller von Aquarien, Objekten die mit Aquarien zu tun haben</w:t>
+            </w:r>
+          </w:p>
+        </w:tc>
+        <w:tc>
+          <w:tcPr>
+            <w:tcW w:w="2006" w:type="dxa"/>
+          </w:tcPr>
+          <w:p>
+            <w:pPr>
+              <w:jc w:val="center"/>
+              <w:cnfStyle w:val="000000000000" w:firstRow="0" w:lastRow="0" w:firstColumn="0" w:lastColumn="0" w:oddVBand="0" w:evenVBand="0" w:oddHBand="0" w:evenHBand="0" w:firstRowFirstColumn="0" w:firstRowLastColumn="0" w:lastRowFirstColumn="0" w:lastRowLastColumn="0"/>
+            </w:pPr>
+            <w:r>
+              <w:t xml:space="preserve">Interesse </w:t>
+            </w:r>
+          </w:p>
+        </w:tc>
+        <w:tc>
+          <w:tcPr>
+            <w:tcW w:w="2172" w:type="dxa"/>
+          </w:tcPr>
+          <w:p>
+            <w:pPr>
+              <w:jc w:val="center"/>
+              <w:cnfStyle w:val="000000000000" w:firstRow="0" w:lastRow="0" w:firstColumn="0" w:lastColumn="0" w:oddVBand="0" w:evenVBand="0" w:oddHBand="0" w:evenHBand="0" w:firstRowFirstColumn="0" w:firstRowLastColumn="0" w:lastRowFirstColumn="0" w:lastRowLastColumn="0"/>
+            </w:pPr>
+            <w:r>
+              <w:t>An dem Erfolg des Systems</w:t>
+            </w:r>
+          </w:p>
+        </w:tc>
+        <w:tc>
+          <w:tcPr>
+            <w:tcW w:w="2766" w:type="dxa"/>
+          </w:tcPr>
+          <w:p>
+            <w:pPr>
+              <w:jc w:val="center"/>
+              <w:cnfStyle w:val="000000000000" w:firstRow="0" w:lastRow="0" w:firstColumn="0" w:lastColumn="0" w:oddVBand="0" w:evenVBand="0" w:oddHBand="0" w:evenHBand="0" w:firstRowFirstColumn="0" w:firstRowLastColumn="0" w:lastRowFirstColumn="0" w:lastRowLastColumn="0"/>
+            </w:pPr>
+            <w:r>
+              <w:t>Durch eine erfolgreiche Aquarienhaltung bekommen Bekannte ebenfalls Lust an einem Aquarium und legen sich in Folge ein Aquarium zu, wovon alle Hersteller von Aquarienobjekten profitieren.</w:t>
+            </w:r>
+          </w:p>
+        </w:tc>
+      </w:tr>
+      <w:tr>
+        <w:trPr>
+          <w:trHeight w:val="537"/>
+        </w:trPr>
+        <w:tc>
+          <w:tcPr>
+            <w:cnfStyle w:val="001000000000" w:firstRow="0" w:lastRow="0" w:firstColumn="1" w:lastColumn="0" w:oddVBand="0" w:evenVBand="0" w:oddHBand="0" w:evenHBand="0" w:firstRowFirstColumn="0" w:firstRowLastColumn="0" w:lastRowFirstColumn="0" w:lastRowLastColumn="0"/>
+            <w:tcW w:w="2118" w:type="dxa"/>
+          </w:tcPr>
+          <w:p>
+            <w:pPr>
+              <w:jc w:val="center"/>
+            </w:pPr>
+            <w:r>
+              <w:t xml:space="preserve">Autoren von </w:t>
+            </w:r>
+            <w:proofErr w:type="spellStart"/>
+            <w:r>
+              <w:t>Aquaristikliteratur</w:t>
+            </w:r>
+            <w:proofErr w:type="spellEnd"/>
+          </w:p>
+        </w:tc>
+        <w:tc>
+          <w:tcPr>
+            <w:tcW w:w="2006" w:type="dxa"/>
+          </w:tcPr>
+          <w:p>
+            <w:pPr>
+              <w:jc w:val="center"/>
+              <w:cnfStyle w:val="000000000000" w:firstRow="0" w:lastRow="0" w:firstColumn="0" w:lastColumn="0" w:oddVBand="0" w:evenVBand="0" w:oddHBand="0" w:evenHBand="0" w:firstRowFirstColumn="0" w:firstRowLastColumn="0" w:lastRowFirstColumn="0" w:lastRowLastColumn="0"/>
+            </w:pPr>
+            <w:r>
+              <w:t>Interesse</w:t>
+            </w:r>
+          </w:p>
+        </w:tc>
+        <w:tc>
+          <w:tcPr>
+            <w:tcW w:w="2172" w:type="dxa"/>
+          </w:tcPr>
+          <w:p>
+            <w:pPr>
+              <w:jc w:val="center"/>
+              <w:cnfStyle w:val="000000000000" w:firstRow="0" w:lastRow="0" w:firstColumn="0" w:lastColumn="0" w:oddVBand="0" w:evenVBand="0" w:oddHBand="0" w:evenHBand="0" w:firstRowFirstColumn="0" w:firstRowLastColumn="0" w:lastRowFirstColumn="0" w:lastRowLastColumn="0"/>
+            </w:pPr>
+            <w:r>
+              <w:t>Am Scheitern des Systems</w:t>
+            </w:r>
+          </w:p>
+        </w:tc>
+        <w:tc>
+          <w:tcPr>
+            <w:tcW w:w="2766" w:type="dxa"/>
+          </w:tcPr>
+          <w:p>
+            <w:pPr>
+              <w:jc w:val="center"/>
+              <w:cnfStyle w:val="000000000000" w:firstRow="0" w:lastRow="0" w:firstColumn="0" w:lastColumn="0" w:oddVBand="0" w:evenVBand="0" w:oddHBand="0" w:evenHBand="0" w:firstRowFirstColumn="0" w:firstRowLastColumn="0" w:lastRowFirstColumn="0" w:lastRowLastColumn="0"/>
+            </w:pPr>
+            <w:r>
+              <w:t>Momentan wird eine Menge von Literatur im Bereich der Aquaristik gekauft und ausgeliehen, durch das System würde sich diese Zahl vermutlich stark reduzieren.</w:t>
             </w:r>
           </w:p>
         </w:tc>

</xml_diff>